<commit_message>
Réalisation exercices 1 et 2 en swift
</commit_message>
<xml_diff>
--- a/niveau1-ObjC/exercices/TP.docx
+++ b/niveau1-ObjC/exercices/TP.docx
@@ -155,6 +155,21 @@
         <w:t xml:space="preserve">une méthode d'initialisation prenant 4 paramètres (titre, date, contenu, url) </w:t>
       </w:r>
     </w:p>
+    <w:p/>
+    <w:p>
+      <w:r>
+        <w:t xml:space="preserve">Création d'une classe </w:t>
+      </w:r>
+      <w:r>
+        <w:rPr>
+          <w:b/>
+        </w:rPr>
+        <w:t>RSSFeed</w:t>
+      </w:r>
+      <w:r>
+        <w:t xml:space="preserve"> avec : </w:t>
+      </w:r>
+    </w:p>
     <w:p>
       <w:pPr>
         <w:pStyle w:val="Paragraphedeliste"/>
@@ -164,13 +179,184 @@
         </w:numPr>
       </w:pPr>
       <w:r>
-        <w:t xml:space="preserve">une méthode de classe (constructeur par commodité) prenant 4 paramètres (titre, date, contenu, url) </w:t>
-      </w:r>
-    </w:p>
-    <w:p/>
-    <w:p>
-      <w:r>
-        <w:t xml:space="preserve">Création d'une classe </w:t>
+        <w:t xml:space="preserve">un titre </w:t>
+      </w:r>
+    </w:p>
+    <w:p>
+      <w:pPr>
+        <w:pStyle w:val="Paragraphedeliste"/>
+        <w:numPr>
+          <w:ilvl w:val="0"/>
+          <w:numId w:val="2"/>
+        </w:numPr>
+      </w:pPr>
+      <w:r>
+        <w:t xml:space="preserve">un tableau de </w:t>
+      </w:r>
+      <w:r>
+        <w:rPr>
+          <w:b/>
+        </w:rPr>
+        <w:t>RSSItem</w:t>
+      </w:r>
+    </w:p>
+    <w:p>
+      <w:pPr>
+        <w:pStyle w:val="Paragraphedeliste"/>
+        <w:numPr>
+          <w:ilvl w:val="0"/>
+          <w:numId w:val="2"/>
+        </w:numPr>
+      </w:pPr>
+      <w:r>
+        <w:t xml:space="preserve">une méthode pour ajouter un item </w:t>
+      </w:r>
+    </w:p>
+    <w:p>
+      <w:pPr>
+        <w:pStyle w:val="Paragraphedeliste"/>
+        <w:numPr>
+          <w:ilvl w:val="0"/>
+          <w:numId w:val="2"/>
+        </w:numPr>
+      </w:pPr>
+      <w:r>
+        <w:t xml:space="preserve">une méthode pour insérer un item à un indice </w:t>
+      </w:r>
+    </w:p>
+    <w:p>
+      <w:pPr>
+        <w:pStyle w:val="Paragraphedeliste"/>
+        <w:numPr>
+          <w:ilvl w:val="0"/>
+          <w:numId w:val="2"/>
+        </w:numPr>
+      </w:pPr>
+      <w:r>
+        <w:t xml:space="preserve">une méthode pour supprimer un item à un indice </w:t>
+      </w:r>
+    </w:p>
+    <w:p>
+      <w:pPr>
+        <w:pStyle w:val="Paragraphedeliste"/>
+        <w:numPr>
+          <w:ilvl w:val="0"/>
+          <w:numId w:val="2"/>
+        </w:numPr>
+      </w:pPr>
+      <w:r>
+        <w:t>une méthod</w:t>
+      </w:r>
+      <w:r>
+        <w:t>e pour supprimer tous les items</w:t>
+      </w:r>
+    </w:p>
+    <w:p>
+      <w:pPr>
+        <w:rPr>
+          <w:b/>
+          <w:u w:val="single"/>
+        </w:rPr>
+      </w:pPr>
+    </w:p>
+    <w:p>
+      <w:pPr>
+        <w:rPr>
+          <w:b/>
+          <w:u w:val="single"/>
+        </w:rPr>
+      </w:pPr>
+      <w:r>
+        <w:rPr>
+          <w:b/>
+          <w:u w:val="single"/>
+        </w:rPr>
+        <w:t>Exercice 2</w:t>
+      </w:r>
+      <w:r>
+        <w:rPr>
+          <w:b/>
+          <w:u w:val="single"/>
+        </w:rPr>
+        <w:t xml:space="preserve"> – délégation</w:t>
+      </w:r>
+    </w:p>
+    <w:p>
+      <w:r>
+        <w:t>C</w:t>
+      </w:r>
+      <w:r>
+        <w:t xml:space="preserve">réer </w:t>
+      </w:r>
+      <w:r>
+        <w:t xml:space="preserve">une classe </w:t>
+      </w:r>
+      <w:r>
+        <w:rPr>
+          <w:b/>
+        </w:rPr>
+        <w:t>RSSReader</w:t>
+      </w:r>
+      <w:r>
+        <w:t xml:space="preserve"> qui va permettre de parser un flux XML (RSS) avec : </w:t>
+      </w:r>
+    </w:p>
+    <w:p>
+      <w:pPr>
+        <w:pStyle w:val="Paragraphedeliste"/>
+        <w:numPr>
+          <w:ilvl w:val="0"/>
+          <w:numId w:val="4"/>
+        </w:numPr>
+      </w:pPr>
+      <w:r>
+        <w:t>une méthod</w:t>
+      </w:r>
+      <w:r>
+        <w:t>e d'initialisation avec une url</w:t>
+      </w:r>
+    </w:p>
+    <w:p>
+      <w:pPr>
+        <w:pStyle w:val="Paragraphedeliste"/>
+        <w:numPr>
+          <w:ilvl w:val="0"/>
+          <w:numId w:val="4"/>
+        </w:numPr>
+      </w:pPr>
+      <w:r>
+        <w:t>une m</w:t>
+      </w:r>
+      <w:r>
+        <w:t>éthode pour démarrer le parsing</w:t>
+      </w:r>
+    </w:p>
+    <w:p>
+      <w:pPr>
+        <w:pStyle w:val="Paragraphedeliste"/>
+        <w:numPr>
+          <w:ilvl w:val="0"/>
+          <w:numId w:val="4"/>
+        </w:numPr>
+      </w:pPr>
+      <w:r>
+        <w:t>une méthode pour stop</w:t>
+      </w:r>
+      <w:r>
+        <w:t>per le parsing +</w:t>
+      </w:r>
+    </w:p>
+    <w:p>
+      <w:pPr>
+        <w:pStyle w:val="Paragraphedeliste"/>
+        <w:numPr>
+          <w:ilvl w:val="0"/>
+          <w:numId w:val="4"/>
+        </w:numPr>
+      </w:pPr>
+      <w:r>
+        <w:t xml:space="preserve">une propriété en lecture seule permettant de récupérer le flux (objet de type </w:t>
       </w:r>
       <w:r>
         <w:rPr>
@@ -179,268 +365,29 @@
         <w:t>RSSFeed</w:t>
       </w:r>
       <w:r>
-        <w:t xml:space="preserve"> avec : </w:t>
-      </w:r>
-    </w:p>
-    <w:p>
-      <w:pPr>
-        <w:pStyle w:val="Paragraphedeliste"/>
-        <w:numPr>
-          <w:ilvl w:val="0"/>
-          <w:numId w:val="2"/>
-        </w:numPr>
-      </w:pPr>
-      <w:r>
-        <w:t xml:space="preserve">un titre </w:t>
-      </w:r>
-    </w:p>
-    <w:p>
-      <w:pPr>
-        <w:pStyle w:val="Paragraphedeliste"/>
-        <w:numPr>
-          <w:ilvl w:val="0"/>
-          <w:numId w:val="2"/>
-        </w:numPr>
-      </w:pPr>
-      <w:r>
-        <w:t xml:space="preserve">un tableau de </w:t>
-      </w:r>
-      <w:r>
-        <w:rPr>
-          <w:b/>
-        </w:rPr>
-        <w:t>RSSItem</w:t>
-      </w:r>
-    </w:p>
-    <w:p>
-      <w:pPr>
-        <w:pStyle w:val="Paragraphedeliste"/>
-        <w:numPr>
-          <w:ilvl w:val="0"/>
-          <w:numId w:val="2"/>
-        </w:numPr>
-      </w:pPr>
-      <w:r>
-        <w:t xml:space="preserve">une méthode pour ajouter un item </w:t>
-      </w:r>
-    </w:p>
-    <w:p>
-      <w:pPr>
-        <w:pStyle w:val="Paragraphedeliste"/>
-        <w:numPr>
-          <w:ilvl w:val="0"/>
-          <w:numId w:val="2"/>
-        </w:numPr>
-      </w:pPr>
-      <w:r>
-        <w:t xml:space="preserve">une méthode pour supprimer un item </w:t>
-      </w:r>
-    </w:p>
-    <w:p>
-      <w:pPr>
-        <w:pStyle w:val="Paragraphedeliste"/>
-        <w:numPr>
-          <w:ilvl w:val="0"/>
-          <w:numId w:val="2"/>
-        </w:numPr>
-      </w:pPr>
-      <w:r>
-        <w:t xml:space="preserve">une méthode pour insérer un item à un indice </w:t>
-      </w:r>
-    </w:p>
-    <w:p>
-      <w:pPr>
-        <w:pStyle w:val="Paragraphedeliste"/>
-        <w:numPr>
-          <w:ilvl w:val="0"/>
-          <w:numId w:val="2"/>
-        </w:numPr>
-      </w:pPr>
-      <w:r>
-        <w:t xml:space="preserve">une méthode pour supprimer un item à un indice </w:t>
-      </w:r>
-    </w:p>
-    <w:p>
-      <w:pPr>
-        <w:pStyle w:val="Paragraphedeliste"/>
-        <w:numPr>
-          <w:ilvl w:val="0"/>
-          <w:numId w:val="2"/>
-        </w:numPr>
-      </w:pPr>
-      <w:r>
-        <w:t>une méthod</w:t>
-      </w:r>
-      <w:r>
-        <w:t>e pour supprimer tous les items</w:t>
-      </w:r>
-    </w:p>
-    <w:p>
-      <w:pPr>
-        <w:rPr>
-          <w:b/>
-          <w:u w:val="single"/>
-        </w:rPr>
-      </w:pPr>
-    </w:p>
-    <w:p>
-      <w:pPr>
-        <w:rPr>
-          <w:b/>
-          <w:u w:val="single"/>
-        </w:rPr>
-      </w:pPr>
-      <w:r>
-        <w:rPr>
-          <w:b/>
-          <w:u w:val="single"/>
-        </w:rPr>
-        <w:t>Exercice 2</w:t>
-      </w:r>
-      <w:r>
-        <w:rPr>
-          <w:b/>
-          <w:u w:val="single"/>
-        </w:rPr>
-        <w:t xml:space="preserve"> – délégation</w:t>
-      </w:r>
-    </w:p>
-    <w:p>
-      <w:r>
-        <w:t>C</w:t>
-      </w:r>
-      <w:r>
-        <w:t xml:space="preserve">réer </w:t>
-      </w:r>
-      <w:r>
-        <w:t xml:space="preserve">une classe </w:t>
-      </w:r>
-      <w:r>
-        <w:rPr>
-          <w:b/>
-        </w:rPr>
-        <w:t>RSSReader</w:t>
-      </w:r>
-      <w:r>
-        <w:t xml:space="preserve"> qui va permettre de parser un flux XML (RSS) avec : </w:t>
-      </w:r>
-    </w:p>
-    <w:p>
-      <w:pPr>
-        <w:pStyle w:val="Paragraphedeliste"/>
-        <w:numPr>
-          <w:ilvl w:val="0"/>
-          <w:numId w:val="4"/>
-        </w:numPr>
-      </w:pPr>
-      <w:r>
-        <w:t>une méthod</w:t>
-      </w:r>
-      <w:r>
-        <w:t>e d'initialisation avec une url</w:t>
-      </w:r>
-    </w:p>
-    <w:p>
-      <w:pPr>
-        <w:pStyle w:val="Paragraphedeliste"/>
-        <w:numPr>
-          <w:ilvl w:val="0"/>
-          <w:numId w:val="4"/>
-        </w:numPr>
-      </w:pPr>
-      <w:r>
-        <w:t>une m</w:t>
-      </w:r>
-      <w:r>
-        <w:t>éthode pour démarrer le parsing</w:t>
-      </w:r>
-    </w:p>
-    <w:p>
-      <w:pPr>
-        <w:pStyle w:val="Paragraphedeliste"/>
-        <w:numPr>
-          <w:ilvl w:val="0"/>
-          <w:numId w:val="4"/>
-        </w:numPr>
-      </w:pPr>
-      <w:r>
-        <w:t>une méthode pour stoppper le parsing -</w:t>
-      </w:r>
-    </w:p>
-    <w:p>
-      <w:pPr>
-        <w:pStyle w:val="Paragraphedeliste"/>
-        <w:numPr>
-          <w:ilvl w:val="0"/>
-          <w:numId w:val="4"/>
-        </w:numPr>
-      </w:pPr>
-      <w:r>
-        <w:t xml:space="preserve">une propriété en lecture seule permettant de récupérer le flux (objet de type </w:t>
-      </w:r>
-      <w:r>
-        <w:rPr>
-          <w:b/>
-        </w:rPr>
-        <w:t>RSSFeed</w:t>
-      </w:r>
-      <w:r>
         <w:t>)</w:t>
       </w:r>
     </w:p>
     <w:p>
       <w:r>
-        <w:t xml:space="preserve">Cette classe doit implémenter les protocoles </w:t>
+        <w:t>Cette classe</w:t>
+      </w:r>
+      <w:r>
+        <w:t xml:space="preserve"> doit implémenter le </w:t>
+      </w:r>
+      <w:bookmarkStart w:id="0" w:name="_GoBack"/>
+      <w:bookmarkEnd w:id="0"/>
+      <w:r>
+        <w:t>protocole</w:t>
+      </w:r>
+      <w:r>
+        <w:t xml:space="preserve"> </w:t>
       </w:r>
       <w:r>
         <w:rPr>
           <w:b/>
         </w:rPr>
         <w:t>NSXMLParserDelegate</w:t>
-      </w:r>
-      <w:r>
-        <w:t>,  -</w:t>
-      </w:r>
-      <w:r>
-        <w:rPr>
-          <w:b/>
-        </w:rPr>
-        <w:t>NSURL</w:t>
-      </w:r>
-      <w:r>
-        <w:rPr>
-          <w:b/>
-        </w:rPr>
-        <w:t>Session</w:t>
-      </w:r>
-      <w:r>
-        <w:rPr>
-          <w:b/>
-        </w:rPr>
-        <w:t>Delegate</w:t>
-      </w:r>
-      <w:r>
-        <w:t xml:space="preserve"> et </w:t>
-      </w:r>
-      <w:r>
-        <w:rPr>
-          <w:b/>
-        </w:rPr>
-        <w:t>NSURL</w:t>
-      </w:r>
-      <w:r>
-        <w:rPr>
-          <w:b/>
-        </w:rPr>
-        <w:t>Session</w:t>
-      </w:r>
-      <w:r>
-        <w:rPr>
-          <w:b/>
-        </w:rPr>
-        <w:t>DataDelegate</w:t>
       </w:r>
       <w:r>
         <w:t>.</w:t>
@@ -621,7 +568,6 @@
           <w:b/>
           <w:u w:val="single"/>
         </w:rPr>
-        <w:lastRenderedPageBreak/>
         <w:t>Exercice 4 – notifications</w:t>
       </w:r>
     </w:p>
@@ -1422,8 +1368,6 @@
         </w:rPr>
         <w:t>Exercice 8</w:t>
       </w:r>
-      <w:bookmarkStart w:id="0" w:name="_GoBack"/>
-      <w:bookmarkEnd w:id="0"/>
       <w:r>
         <w:rPr>
           <w:b/>
@@ -2977,6 +2921,7 @@
   <w:style w:type="character" w:default="1" w:styleId="Policepardfaut">
     <w:name w:val="Default Paragraph Font"/>
     <w:uiPriority w:val="1"/>
+    <w:semiHidden/>
     <w:unhideWhenUsed/>
   </w:style>
   <w:style w:type="table" w:default="1" w:styleId="TableauNormal">
@@ -3200,6 +3145,7 @@
   <w:style w:type="character" w:default="1" w:styleId="Policepardfaut">
     <w:name w:val="Default Paragraph Font"/>
     <w:uiPriority w:val="1"/>
+    <w:semiHidden/>
     <w:unhideWhenUsed/>
   </w:style>
   <w:style w:type="table" w:default="1" w:styleId="TableauNormal">

</xml_diff>